<commit_message>
added comments to data intro
</commit_message>
<xml_diff>
--- a/triathlon_womens_ironman/Intro to Data Module/DataIntro_Key.docx
+++ b/triathlon_womens_ironman/Intro to Data Module/DataIntro_Key.docx
@@ -16,6 +16,7 @@
         </w:rPr>
         <w:t xml:space="preserve">The dataset </w:t>
       </w:r>
+      <w:commentRangeStart w:id="0"/>
       <w:proofErr w:type="spellStart"/>
       <w:r>
         <w:rPr>
@@ -24,7 +25,14 @@
         </w:rPr>
         <w:t>triDataLakePlacidFinal.json</w:t>
       </w:r>
+      <w:commentRangeEnd w:id="0"/>
       <w:proofErr w:type="spellEnd"/>
+      <w:r>
+        <w:rPr>
+          <w:rStyle w:val="CommentReference"/>
+        </w:rPr>
+        <w:commentReference w:id="0"/>
+      </w:r>
       <w:r>
         <w:rPr>
           <w:rFonts w:asciiTheme="minorHAnsi" w:hAnsiTheme="minorHAnsi"/>
@@ -66,7 +74,7 @@
                     <pic:cNvPicPr/>
                   </pic:nvPicPr>
                   <pic:blipFill>
-                    <a:blip r:embed="rId7"/>
+                    <a:blip r:embed="rId9"/>
                     <a:stretch>
                       <a:fillRect/>
                     </a:stretch>
@@ -132,11 +140,19 @@
           <w:rFonts w:asciiTheme="minorHAnsi" w:hAnsiTheme="minorHAnsi"/>
         </w:rPr>
       </w:pPr>
+      <w:commentRangeStart w:id="1"/>
       <w:r>
         <w:rPr>
           <w:rFonts w:asciiTheme="minorHAnsi" w:hAnsiTheme="minorHAnsi"/>
         </w:rPr>
         <w:t>Identify some categorical variables:</w:t>
+      </w:r>
+      <w:commentRangeEnd w:id="1"/>
+      <w:r>
+        <w:rPr>
+          <w:rStyle w:val="CommentReference"/>
+        </w:rPr>
+        <w:commentReference w:id="1"/>
       </w:r>
     </w:p>
     <w:p>
@@ -166,11 +182,19 @@
           <w:rFonts w:asciiTheme="minorHAnsi" w:hAnsiTheme="minorHAnsi"/>
         </w:rPr>
       </w:pPr>
+      <w:commentRangeStart w:id="2"/>
       <w:r>
         <w:rPr>
           <w:rFonts w:asciiTheme="minorHAnsi" w:hAnsiTheme="minorHAnsi"/>
         </w:rPr>
         <w:t>Identify some numerical variables:</w:t>
+      </w:r>
+      <w:commentRangeEnd w:id="2"/>
+      <w:r>
+        <w:rPr>
+          <w:rStyle w:val="CommentReference"/>
+        </w:rPr>
+        <w:commentReference w:id="2"/>
       </w:r>
     </w:p>
     <w:p>
@@ -220,17 +244,8 @@
           <w:rFonts w:asciiTheme="minorHAnsi" w:hAnsiTheme="minorHAnsi"/>
           <w:color w:val="FF0000"/>
         </w:rPr>
-        <w:t>Answers may vary. Sample Responses</w:t>
-      </w:r>
-      <w:proofErr w:type="gramStart"/>
-      <w:r>
-        <w:rPr>
-          <w:rFonts w:asciiTheme="minorHAnsi" w:hAnsiTheme="minorHAnsi"/>
-          <w:color w:val="FF0000"/>
-        </w:rPr>
-        <w:t>:</w:t>
-      </w:r>
-      <w:proofErr w:type="gramEnd"/>
+        <w:t>Answers may vary. Sample Responses:</w:t>
+      </w:r>
       <w:r>
         <w:rPr>
           <w:rFonts w:asciiTheme="minorHAnsi" w:hAnsiTheme="minorHAnsi"/>
@@ -286,17 +301,8 @@
           <w:rFonts w:asciiTheme="minorHAnsi" w:hAnsiTheme="minorHAnsi"/>
           <w:color w:val="FF0000"/>
         </w:rPr>
-        <w:t>Answers may vary. Sample Responses</w:t>
-      </w:r>
-      <w:proofErr w:type="gramStart"/>
-      <w:r>
-        <w:rPr>
-          <w:rFonts w:asciiTheme="minorHAnsi" w:hAnsiTheme="minorHAnsi"/>
-          <w:color w:val="FF0000"/>
-        </w:rPr>
-        <w:t>:</w:t>
-      </w:r>
-      <w:proofErr w:type="gramEnd"/>
+        <w:t>Answers may vary. Sample Responses:</w:t>
+      </w:r>
       <w:r>
         <w:rPr>
           <w:rFonts w:asciiTheme="minorHAnsi" w:hAnsiTheme="minorHAnsi"/>
@@ -363,6 +369,7 @@
           <w:sz w:val="22"/>
         </w:rPr>
       </w:pPr>
+      <w:commentRangeStart w:id="3"/>
       <w:r>
         <w:rPr>
           <w:rFonts w:asciiTheme="minorHAnsi" w:hAnsiTheme="minorHAnsi"/>
@@ -379,6 +386,13 @@
           <w:sz w:val="22"/>
         </w:rPr>
         <w:t xml:space="preserve"> (One Categorical Variable)</w:t>
+      </w:r>
+      <w:commentRangeEnd w:id="3"/>
+      <w:r>
+        <w:rPr>
+          <w:rStyle w:val="CommentReference"/>
+        </w:rPr>
+        <w:commentReference w:id="3"/>
       </w:r>
     </w:p>
     <w:p>
@@ -418,7 +432,7 @@
                     </pic:cNvPicPr>
                   </pic:nvPicPr>
                   <pic:blipFill>
-                    <a:blip r:embed="rId8">
+                    <a:blip r:embed="rId10">
                       <a:extLst>
                         <a:ext uri="{28A0092B-C50C-407E-A947-70E740481C1C}">
                           <a14:useLocalDpi xmlns:a14="http://schemas.microsoft.com/office/drawing/2010/main" val="0"/>
@@ -494,7 +508,7 @@
                     </pic:cNvPicPr>
                   </pic:nvPicPr>
                   <pic:blipFill>
-                    <a:blip r:embed="rId9">
+                    <a:blip r:embed="rId11">
                       <a:extLst>
                         <a:ext uri="{28A0092B-C50C-407E-A947-70E740481C1C}">
                           <a14:useLocalDpi xmlns:a14="http://schemas.microsoft.com/office/drawing/2010/main" val="0"/>
@@ -588,7 +602,7 @@
           </mc:Choice>
           <mc:Fallback>
             <w:pict>
-              <v:rect w14:anchorId="2A0CBF3B" id="Rectangle 6" o:spid="_x0000_s1026" alt="http://ada.hpc.stlawu.edu:8787/chunk_output/93CB818C54d8e897/8CA0BBEC/cb314nqxy7nz0/00001c.png" style="width:24pt;height:24pt;visibility:visible;mso-wrap-style:square;mso-left-percent:-10001;mso-top-percent:-10001;mso-position-horizontal:absolute;mso-position-horizontal-relative:char;mso-position-vertical:absolute;mso-position-vertical-relative:line;mso-left-percent:-10001;mso-top-percent:-10001;v-text-anchor:top" o:gfxdata="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" filled="f" stroked="f">
+              <v:rect w14:anchorId="0208763A" id="Rectangle 6" o:spid="_x0000_s1026" alt="http://ada.hpc.stlawu.edu:8787/chunk_output/93CB818C54d8e897/8CA0BBEC/cb314nqxy7nz0/00001c.png" style="width:24pt;height:24pt;visibility:visible;mso-wrap-style:square;mso-left-percent:-10001;mso-top-percent:-10001;mso-position-horizontal:absolute;mso-position-horizontal-relative:char;mso-position-vertical:absolute;mso-position-vertical-relative:line;mso-left-percent:-10001;mso-top-percent:-10001;v-text-anchor:top" o:gfxdata="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" filled="f" stroked="f">
                 <o:lock v:ext="edit" aspectratio="t"/>
                 <w10:anchorlock/>
               </v:rect>
@@ -844,22 +858,7 @@
                                 <w:color w:val="FF0000"/>
                               </w:rPr>
                               <w:br/>
-                            </w:r>
-                            <w:proofErr w:type="gramStart"/>
-                            <w:r>
-                              <w:rPr>
-                                <w:rFonts w:asciiTheme="minorHAnsi" w:hAnsiTheme="minorHAnsi" w:cstheme="minorHAnsi"/>
-                                <w:color w:val="FF0000"/>
-                              </w:rPr>
-                              <w:t>There</w:t>
-                            </w:r>
-                            <w:proofErr w:type="gramEnd"/>
-                            <w:r>
-                              <w:rPr>
-                                <w:rFonts w:asciiTheme="minorHAnsi" w:hAnsiTheme="minorHAnsi" w:cstheme="minorHAnsi"/>
-                                <w:color w:val="FF0000"/>
-                              </w:rPr>
-                              <w:t xml:space="preserve"> are not many participants about 60</w:t>
+                              <w:t>There are not many participants about 60</w:t>
                             </w:r>
                           </w:p>
                         </w:txbxContent>
@@ -930,22 +929,7 @@
                           <w:color w:val="FF0000"/>
                         </w:rPr>
                         <w:br/>
-                      </w:r>
-                      <w:proofErr w:type="gramStart"/>
-                      <w:r>
-                        <w:rPr>
-                          <w:rFonts w:asciiTheme="minorHAnsi" w:hAnsiTheme="minorHAnsi" w:cstheme="minorHAnsi"/>
-                          <w:color w:val="FF0000"/>
-                        </w:rPr>
-                        <w:t>There</w:t>
-                      </w:r>
-                      <w:proofErr w:type="gramEnd"/>
-                      <w:r>
-                        <w:rPr>
-                          <w:rFonts w:asciiTheme="minorHAnsi" w:hAnsiTheme="minorHAnsi" w:cstheme="minorHAnsi"/>
-                          <w:color w:val="FF0000"/>
-                        </w:rPr>
-                        <w:t xml:space="preserve"> are not many participants about 60</w:t>
+                        <w:t>There are not many participants about 60</w:t>
                       </w:r>
                     </w:p>
                   </w:txbxContent>
@@ -1014,8 +998,6 @@
         </w:rPr>
         <w:t xml:space="preserve"> (One Numerical Variable)</w:t>
       </w:r>
-      <w:bookmarkStart w:id="0" w:name="_GoBack"/>
-      <w:bookmarkEnd w:id="0"/>
     </w:p>
     <w:p>
       <w:pPr>
@@ -1239,7 +1221,7 @@
                     </pic:cNvPicPr>
                   </pic:nvPicPr>
                   <pic:blipFill rotWithShape="1">
-                    <a:blip r:embed="rId10">
+                    <a:blip r:embed="rId12">
                       <a:extLst>
                         <a:ext uri="{28A0092B-C50C-407E-A947-70E740481C1C}">
                           <a14:useLocalDpi xmlns:a14="http://schemas.microsoft.com/office/drawing/2010/main" val="0"/>
@@ -1497,7 +1479,7 @@
       </w:pPr>
     </w:p>
     <w:sectPr>
-      <w:headerReference w:type="default" r:id="rId11"/>
+      <w:headerReference w:type="default" r:id="rId13"/>
       <w:pgSz w:w="12240" w:h="15840" w:code="1"/>
       <w:pgMar w:top="720" w:right="720" w:bottom="720" w:left="720" w:header="720" w:footer="720" w:gutter="0"/>
       <w:cols w:space="720"/>
@@ -1505,6 +1487,115 @@
     </w:sectPr>
   </w:body>
 </w:document>
+</file>
+
+<file path=word/comments.xml><?xml version="1.0" encoding="utf-8"?>
+<w:comments xmlns:wpc="http://schemas.microsoft.com/office/word/2010/wordprocessingCanvas" xmlns:cx="http://schemas.microsoft.com/office/drawing/2014/chartex" xmlns:cx1="http://schemas.microsoft.com/office/drawing/2015/9/8/chartex" xmlns:mc="http://schemas.openxmlformats.org/markup-compatibility/2006" xmlns:o="urn:schemas-microsoft-com:office:office" xmlns:r="http://schemas.openxmlformats.org/officeDocument/2006/relationships" xmlns:m="http://schemas.openxmlformats.org/officeDocument/2006/math" xmlns:v="urn:schemas-microsoft-com:vml" xmlns:wp14="http://schemas.microsoft.com/office/word/2010/wordprocessingDrawing" xmlns:wp="http://schemas.openxmlformats.org/drawingml/2006/wordprocessingDrawing" xmlns:w10="urn:schemas-microsoft-com:office:word" xmlns:w="http://schemas.openxmlformats.org/wordprocessingml/2006/main" xmlns:w14="http://schemas.microsoft.com/office/word/2010/wordml" xmlns:w15="http://schemas.microsoft.com/office/word/2012/wordml" xmlns:w16se="http://schemas.microsoft.com/office/word/2015/wordml/symex" xmlns:wpg="http://schemas.microsoft.com/office/word/2010/wordprocessingGroup" xmlns:wpi="http://schemas.microsoft.com/office/word/2010/wordprocessingInk" xmlns:wne="http://schemas.microsoft.com/office/word/2006/wordml" xmlns:wps="http://schemas.microsoft.com/office/word/2010/wordprocessingShape" mc:Ignorable="w14 w15 w16se wp14">
+  <w:comment w:id="0" w:author="Ivan Ramler" w:date="2023-06-13T12:35:00Z" w:initials="IR">
+    <w:p>
+      <w:pPr>
+        <w:pStyle w:val="CommentText"/>
+      </w:pPr>
+      <w:r>
+        <w:rPr>
+          <w:rStyle w:val="CommentReference"/>
+        </w:rPr>
+        <w:annotationRef/>
+      </w:r>
+      <w:r>
+        <w:t>Not correct dataset</w:t>
+      </w:r>
+    </w:p>
+  </w:comment>
+  <w:comment w:id="1" w:author="Ivan Ramler" w:date="2023-06-13T12:36:00Z" w:initials="IR">
+    <w:p>
+      <w:pPr>
+        <w:pStyle w:val="CommentText"/>
+      </w:pPr>
+      <w:r>
+        <w:rPr>
+          <w:rStyle w:val="CommentReference"/>
+        </w:rPr>
+        <w:annotationRef/>
+      </w:r>
+      <w:r>
+        <w:t>Add something like:</w:t>
+      </w:r>
+    </w:p>
+    <w:p>
+      <w:pPr>
+        <w:pStyle w:val="CommentText"/>
+      </w:pPr>
+      <w:r>
+        <w:t xml:space="preserve"> Pick two of these variables and identify their levels.</w:t>
+      </w:r>
+    </w:p>
+    <w:p>
+      <w:pPr>
+        <w:pStyle w:val="CommentText"/>
+      </w:pPr>
+      <w:r>
+        <w:t>(e.g., Country – United States, Brazil, etc.)</w:t>
+      </w:r>
+    </w:p>
+    <w:p>
+      <w:pPr>
+        <w:pStyle w:val="CommentText"/>
+      </w:pPr>
+    </w:p>
+  </w:comment>
+  <w:comment w:id="2" w:author="Ivan Ramler" w:date="2023-06-13T13:02:00Z" w:initials="IR">
+    <w:p>
+      <w:pPr>
+        <w:pStyle w:val="CommentText"/>
+      </w:pPr>
+      <w:r>
+        <w:rPr>
+          <w:rStyle w:val="CommentReference"/>
+        </w:rPr>
+        <w:annotationRef/>
+      </w:r>
+      <w:r>
+        <w:t xml:space="preserve">Have them identify units </w:t>
+      </w:r>
+      <w:proofErr w:type="gramStart"/>
+      <w:r>
+        <w:t>too</w:t>
+      </w:r>
+      <w:proofErr w:type="gramEnd"/>
+    </w:p>
+  </w:comment>
+  <w:comment w:id="3" w:author="Ivan Ramler" w:date="2023-06-13T13:03:00Z" w:initials="IR">
+    <w:p>
+      <w:pPr>
+        <w:pStyle w:val="CommentText"/>
+      </w:pPr>
+      <w:r>
+        <w:rPr>
+          <w:rStyle w:val="CommentReference"/>
+        </w:rPr>
+        <w:annotationRef/>
+      </w:r>
+      <w:r>
+        <w:t xml:space="preserve">I would add a few questions  to answer to each of </w:t>
+      </w:r>
+      <w:r>
+        <w:t>these</w:t>
+      </w:r>
+      <w:bookmarkStart w:id="4" w:name="_GoBack"/>
+      <w:bookmarkEnd w:id="4"/>
+    </w:p>
+  </w:comment>
+</w:comments>
+</file>
+
+<file path=word/commentsExtended.xml><?xml version="1.0" encoding="utf-8"?>
+<w15:commentsEx xmlns:wpc="http://schemas.microsoft.com/office/word/2010/wordprocessingCanvas" xmlns:cx="http://schemas.microsoft.com/office/drawing/2014/chartex" xmlns:cx1="http://schemas.microsoft.com/office/drawing/2015/9/8/chartex" xmlns:mc="http://schemas.openxmlformats.org/markup-compatibility/2006" xmlns:o="urn:schemas-microsoft-com:office:office" xmlns:r="http://schemas.openxmlformats.org/officeDocument/2006/relationships" xmlns:m="http://schemas.openxmlformats.org/officeDocument/2006/math" xmlns:v="urn:schemas-microsoft-com:vml" xmlns:wp14="http://schemas.microsoft.com/office/word/2010/wordprocessingDrawing" xmlns:wp="http://schemas.openxmlformats.org/drawingml/2006/wordprocessingDrawing" xmlns:w10="urn:schemas-microsoft-com:office:word" xmlns:w="http://schemas.openxmlformats.org/wordprocessingml/2006/main" xmlns:w14="http://schemas.microsoft.com/office/word/2010/wordml" xmlns:w15="http://schemas.microsoft.com/office/word/2012/wordml" xmlns:w16se="http://schemas.microsoft.com/office/word/2015/wordml/symex" xmlns:wpg="http://schemas.microsoft.com/office/word/2010/wordprocessingGroup" xmlns:wpi="http://schemas.microsoft.com/office/word/2010/wordprocessingInk" xmlns:wne="http://schemas.microsoft.com/office/word/2006/wordml" xmlns:wps="http://schemas.microsoft.com/office/word/2010/wordprocessingShape" mc:Ignorable="w14 w15 w16se wp14">
+  <w15:commentEx w15:paraId="390262E6" w15:done="0"/>
+  <w15:commentEx w15:paraId="3C71DF0F" w15:done="0"/>
+  <w15:commentEx w15:paraId="144365AC" w15:done="0"/>
+  <w15:commentEx w15:paraId="1517CCDC" w15:done="0"/>
+</w15:commentsEx>
 </file>
 
 <file path=word/endnotes.xml><?xml version="1.0" encoding="utf-8"?>
@@ -1782,6 +1873,14 @@
     <w:abstractNumId w:val="1"/>
   </w:num>
 </w:numbering>
+</file>
+
+<file path=word/people.xml><?xml version="1.0" encoding="utf-8"?>
+<w15:people xmlns:wpc="http://schemas.microsoft.com/office/word/2010/wordprocessingCanvas" xmlns:cx="http://schemas.microsoft.com/office/drawing/2014/chartex" xmlns:cx1="http://schemas.microsoft.com/office/drawing/2015/9/8/chartex" xmlns:mc="http://schemas.openxmlformats.org/markup-compatibility/2006" xmlns:o="urn:schemas-microsoft-com:office:office" xmlns:r="http://schemas.openxmlformats.org/officeDocument/2006/relationships" xmlns:m="http://schemas.openxmlformats.org/officeDocument/2006/math" xmlns:v="urn:schemas-microsoft-com:vml" xmlns:wp14="http://schemas.microsoft.com/office/word/2010/wordprocessingDrawing" xmlns:wp="http://schemas.openxmlformats.org/drawingml/2006/wordprocessingDrawing" xmlns:w10="urn:schemas-microsoft-com:office:word" xmlns:w="http://schemas.openxmlformats.org/wordprocessingml/2006/main" xmlns:w14="http://schemas.microsoft.com/office/word/2010/wordml" xmlns:w15="http://schemas.microsoft.com/office/word/2012/wordml" xmlns:w16se="http://schemas.microsoft.com/office/word/2015/wordml/symex" xmlns:wpg="http://schemas.microsoft.com/office/word/2010/wordprocessingGroup" xmlns:wpi="http://schemas.microsoft.com/office/word/2010/wordprocessingInk" xmlns:wne="http://schemas.microsoft.com/office/word/2006/wordml" xmlns:wps="http://schemas.microsoft.com/office/word/2010/wordprocessingShape" mc:Ignorable="w14 w15 w16se wp14">
+  <w15:person w15:author="Ivan Ramler">
+    <w15:presenceInfo w15:providerId="AD" w15:userId="S-1-5-21-484763869-412668190-725345543-24282"/>
+  </w15:person>
+</w15:people>
 </file>
 
 <file path=word/styles.xml><?xml version="1.0" encoding="utf-8"?>
@@ -2310,6 +2409,71 @@
       <w:szCs w:val="16"/>
     </w:rPr>
   </w:style>
+  <w:style w:type="character" w:styleId="CommentReference">
+    <w:name w:val="annotation reference"/>
+    <w:basedOn w:val="DefaultParagraphFont"/>
+    <w:uiPriority w:val="99"/>
+    <w:semiHidden/>
+    <w:unhideWhenUsed/>
+    <w:rsid w:val="007317BA"/>
+    <w:rPr>
+      <w:sz w:val="16"/>
+      <w:szCs w:val="16"/>
+    </w:rPr>
+  </w:style>
+  <w:style w:type="paragraph" w:styleId="CommentText">
+    <w:name w:val="annotation text"/>
+    <w:basedOn w:val="Normal"/>
+    <w:link w:val="CommentTextChar"/>
+    <w:uiPriority w:val="99"/>
+    <w:semiHidden/>
+    <w:unhideWhenUsed/>
+    <w:rsid w:val="007317BA"/>
+    <w:rPr>
+      <w:sz w:val="20"/>
+      <w:szCs w:val="20"/>
+    </w:rPr>
+  </w:style>
+  <w:style w:type="character" w:customStyle="1" w:styleId="CommentTextChar">
+    <w:name w:val="Comment Text Char"/>
+    <w:basedOn w:val="DefaultParagraphFont"/>
+    <w:link w:val="CommentText"/>
+    <w:uiPriority w:val="99"/>
+    <w:semiHidden/>
+    <w:rsid w:val="007317BA"/>
+    <w:rPr>
+      <w:sz w:val="20"/>
+      <w:szCs w:val="20"/>
+    </w:rPr>
+  </w:style>
+  <w:style w:type="paragraph" w:styleId="CommentSubject">
+    <w:name w:val="annotation subject"/>
+    <w:basedOn w:val="CommentText"/>
+    <w:next w:val="CommentText"/>
+    <w:link w:val="CommentSubjectChar"/>
+    <w:uiPriority w:val="99"/>
+    <w:semiHidden/>
+    <w:unhideWhenUsed/>
+    <w:rsid w:val="007317BA"/>
+    <w:rPr>
+      <w:b/>
+      <w:bCs/>
+    </w:rPr>
+  </w:style>
+  <w:style w:type="character" w:customStyle="1" w:styleId="CommentSubjectChar">
+    <w:name w:val="Comment Subject Char"/>
+    <w:basedOn w:val="CommentTextChar"/>
+    <w:link w:val="CommentSubject"/>
+    <w:uiPriority w:val="99"/>
+    <w:semiHidden/>
+    <w:rsid w:val="007317BA"/>
+    <w:rPr>
+      <w:b/>
+      <w:bCs/>
+      <w:sz w:val="20"/>
+      <w:szCs w:val="20"/>
+    </w:rPr>
+  </w:style>
 </w:styles>
 </file>
 

</xml_diff>

<commit_message>
Intro to Data - Edits
</commit_message>
<xml_diff>
--- a/triathlon_womens_ironman/Intro to Data Module/DataIntro_Key.docx
+++ b/triathlon_womens_ironman/Intro to Data Module/DataIntro_Key.docx
@@ -45,6 +45,20 @@
           <w:sz w:val="22"/>
         </w:rPr>
         <w:t xml:space="preserve">. For this exploratory analysis, we will be looking at several variables that are tracked each year for the race. </w:t>
+      </w:r>
+      <w:r>
+        <w:rPr>
+          <w:rFonts w:asciiTheme="minorHAnsi" w:hAnsiTheme="minorHAnsi"/>
+          <w:sz w:val="22"/>
+        </w:rPr>
+        <w:t>For this worksheet, we will focus on finishers in 2</w:t>
+      </w:r>
+      <w:r>
+        <w:rPr>
+          <w:rFonts w:asciiTheme="minorHAnsi" w:hAnsiTheme="minorHAnsi"/>
+          <w:sz w:val="22"/>
+        </w:rPr>
+        <w:t>022 finishers</w:t>
       </w:r>
     </w:p>
     <w:p>
@@ -399,21 +413,34 @@
       <w:r>
         <w:rPr>
           <w:rFonts w:asciiTheme="minorHAnsi" w:hAnsiTheme="minorHAnsi"/>
+          <w:sz w:val="22"/>
+        </w:rPr>
+        <w:t>Make some observations about the Bar Charts below:</w:t>
+      </w:r>
+    </w:p>
+    <w:p>
+      <w:pPr>
+        <w:rPr>
+          <w:rFonts w:asciiTheme="minorHAnsi" w:hAnsiTheme="minorHAnsi"/>
+        </w:rPr>
+      </w:pPr>
+      <w:r>
+        <w:rPr>
           <w:noProof/>
         </w:rPr>
         <w:drawing>
-          <wp:anchor distT="0" distB="0" distL="114300" distR="114300" simplePos="0" relativeHeight="251674624" behindDoc="0" locked="0" layoutInCell="1" allowOverlap="1" wp14:anchorId="4916228A" wp14:editId="0592EAE0">
+          <wp:anchor distT="0" distB="0" distL="114300" distR="114300" simplePos="0" relativeHeight="251673600" behindDoc="0" locked="0" layoutInCell="1" allowOverlap="1" wp14:anchorId="43273A97" wp14:editId="1337AB64">
             <wp:simplePos x="0" y="0"/>
-            <wp:positionH relativeFrom="column">
-              <wp:posOffset>3384201</wp:posOffset>
+            <wp:positionH relativeFrom="margin">
+              <wp:posOffset>3302000</wp:posOffset>
             </wp:positionH>
-            <wp:positionV relativeFrom="paragraph">
-              <wp:posOffset>287689</wp:posOffset>
+            <wp:positionV relativeFrom="margin">
+              <wp:posOffset>748030</wp:posOffset>
             </wp:positionV>
-            <wp:extent cx="3351937" cy="2069709"/>
-            <wp:effectExtent l="0" t="0" r="1270" b="6985"/>
-            <wp:wrapNone/>
-            <wp:docPr id="1" name="Picture 1" descr="C:\Users\ajdyks18\Desktop\000020 (1).png"/>
+            <wp:extent cx="2971800" cy="1981200"/>
+            <wp:effectExtent l="0" t="0" r="0" b="0"/>
+            <wp:wrapSquare wrapText="bothSides"/>
+            <wp:docPr id="21" name="Picture 21" descr="A picture containing text, screenshot, plot, line&#10;&#10;Description automatically generated"/>
             <wp:cNvGraphicFramePr>
               <a:graphicFrameLocks xmlns:a="http://schemas.openxmlformats.org/drawingml/2006/main" noChangeAspect="1"/>
             </wp:cNvGraphicFramePr>
@@ -421,10 +448,8 @@
               <a:graphicData uri="http://schemas.openxmlformats.org/drawingml/2006/picture">
                 <pic:pic xmlns:pic="http://schemas.openxmlformats.org/drawingml/2006/picture">
                   <pic:nvPicPr>
-                    <pic:cNvPr id="0" name="Picture 2" descr="C:\Users\ajdyks18\Desktop\000020 (1).png"/>
-                    <pic:cNvPicPr>
-                      <a:picLocks noChangeAspect="1" noChangeArrowheads="1"/>
-                    </pic:cNvPicPr>
+                    <pic:cNvPr id="21" name="Picture 21" descr="A picture containing text, screenshot, plot, line&#10;&#10;Description automatically generated"/>
+                    <pic:cNvPicPr/>
                   </pic:nvPicPr>
                   <pic:blipFill>
                     <a:blip r:embed="rId11">
@@ -434,23 +459,18 @@
                         </a:ext>
                       </a:extLst>
                     </a:blip>
-                    <a:srcRect/>
                     <a:stretch>
                       <a:fillRect/>
                     </a:stretch>
                   </pic:blipFill>
-                  <pic:spPr bwMode="auto">
+                  <pic:spPr>
                     <a:xfrm>
                       <a:off x="0" y="0"/>
-                      <a:ext cx="3351937" cy="2069709"/>
+                      <a:ext cx="2971800" cy="1981200"/>
                     </a:xfrm>
                     <a:prstGeom prst="rect">
                       <a:avLst/>
                     </a:prstGeom>
-                    <a:noFill/>
-                    <a:ln>
-                      <a:noFill/>
-                    </a:ln>
                   </pic:spPr>
                 </pic:pic>
               </a:graphicData>
@@ -466,30 +486,13 @@
       </w:r>
       <w:r>
         <w:rPr>
-          <w:rFonts w:asciiTheme="minorHAnsi" w:hAnsiTheme="minorHAnsi"/>
-          <w:sz w:val="22"/>
-        </w:rPr>
-        <w:t>Make some observations about the Bar Charts below:</w:t>
-      </w:r>
-    </w:p>
-    <w:p>
-      <w:pPr>
-        <w:rPr>
-          <w:rFonts w:asciiTheme="minorHAnsi" w:hAnsiTheme="minorHAnsi"/>
-        </w:rPr>
-      </w:pPr>
-      <w:r>
-        <w:rPr>
-          <w:rFonts w:asciiTheme="minorHAnsi" w:hAnsiTheme="minorHAnsi"/>
-          <w:b/>
           <w:noProof/>
-          <w:sz w:val="22"/>
         </w:rPr>
         <w:drawing>
-          <wp:inline distT="0" distB="0" distL="0" distR="0" wp14:anchorId="3C4487FC" wp14:editId="422F76E5">
-            <wp:extent cx="3209713" cy="1980852"/>
-            <wp:effectExtent l="0" t="0" r="0" b="635"/>
-            <wp:docPr id="17" name="Picture 17" descr="C:\Users\ajdyks18\Desktop\000027.png"/>
+          <wp:inline distT="0" distB="0" distL="0" distR="0" wp14:anchorId="0658452A" wp14:editId="43A1D05D">
+            <wp:extent cx="3056255" cy="2037503"/>
+            <wp:effectExtent l="0" t="0" r="4445" b="0"/>
+            <wp:docPr id="1535446194" name="Picture 1535446194" descr="A picture containing text, screenshot, line, plot&#10;&#10;Description automatically generated"/>
             <wp:cNvGraphicFramePr>
               <a:graphicFrameLocks xmlns:a="http://schemas.openxmlformats.org/drawingml/2006/main" noChangeAspect="1"/>
             </wp:cNvGraphicFramePr>
@@ -497,36 +500,23 @@
               <a:graphicData uri="http://schemas.openxmlformats.org/drawingml/2006/picture">
                 <pic:pic xmlns:pic="http://schemas.openxmlformats.org/drawingml/2006/picture">
                   <pic:nvPicPr>
-                    <pic:cNvPr id="0" name="Picture 24" descr="C:\Users\ajdyks18\Desktop\000027.png"/>
-                    <pic:cNvPicPr>
-                      <a:picLocks noChangeAspect="1" noChangeArrowheads="1"/>
-                    </pic:cNvPicPr>
+                    <pic:cNvPr id="1535446194" name="Picture 1535446194" descr="A picture containing text, screenshot, line, plot&#10;&#10;Description automatically generated"/>
+                    <pic:cNvPicPr/>
                   </pic:nvPicPr>
                   <pic:blipFill>
-                    <a:blip r:embed="rId12">
-                      <a:extLst>
-                        <a:ext uri="{28A0092B-C50C-407E-A947-70E740481C1C}">
-                          <a14:useLocalDpi xmlns:a14="http://schemas.microsoft.com/office/drawing/2010/main" val="0"/>
-                        </a:ext>
-                      </a:extLst>
-                    </a:blip>
-                    <a:srcRect/>
+                    <a:blip r:embed="rId12"/>
                     <a:stretch>
                       <a:fillRect/>
                     </a:stretch>
                   </pic:blipFill>
-                  <pic:spPr bwMode="auto">
+                  <pic:spPr>
                     <a:xfrm>
                       <a:off x="0" y="0"/>
-                      <a:ext cx="3232343" cy="1994818"/>
+                      <a:ext cx="3093872" cy="2062581"/>
                     </a:xfrm>
                     <a:prstGeom prst="rect">
                       <a:avLst/>
                     </a:prstGeom>
-                    <a:noFill/>
-                    <a:ln>
-                      <a:noFill/>
-                    </a:ln>
                   </pic:spPr>
                 </pic:pic>
               </a:graphicData>
@@ -541,7 +531,7 @@
         <mc:AlternateContent>
           <mc:Choice Requires="wps">
             <w:drawing>
-              <wp:inline distT="0" distB="0" distL="0" distR="0" wp14:anchorId="317CE110" wp14:editId="2A7575CD">
+              <wp:inline distT="0" distB="0" distL="0" distR="0" wp14:anchorId="317CE110" wp14:editId="40E29BC7">
                 <wp:extent cx="304800" cy="304800"/>
                 <wp:effectExtent l="0" t="0" r="0" b="0"/>
                 <wp:docPr id="6" name="Rectangle 6" descr="http://ada.hpc.stlawu.edu:8787/chunk_output/93CB818C54d8e897/8CA0BBEC/cb314nqxy7nz0/00001c.png"/>
@@ -597,7 +587,7 @@
           </mc:Choice>
           <mc:Fallback>
             <w:pict>
-              <v:rect w14:anchorId="0208763A" id="Rectangle 6" o:spid="_x0000_s1026" alt="http://ada.hpc.stlawu.edu:8787/chunk_output/93CB818C54d8e897/8CA0BBEC/cb314nqxy7nz0/00001c.png" style="width:24pt;height:24pt;visibility:visible;mso-wrap-style:square;mso-left-percent:-10001;mso-top-percent:-10001;mso-position-horizontal:absolute;mso-position-horizontal-relative:char;mso-position-vertical:absolute;mso-position-vertical-relative:line;mso-left-percent:-10001;mso-top-percent:-10001;v-text-anchor:top" o:gfxdata="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" filled="f" stroked="f">
+              <v:rect w14:anchorId="79B0E6DB" id="Rectangle 6" o:spid="_x0000_s1026" alt="http://ada.hpc.stlawu.edu:8787/chunk_output/93CB818C54d8e897/8CA0BBEC/cb314nqxy7nz0/00001c.png" style="width:24pt;height:24pt;visibility:visible;mso-wrap-style:square;mso-left-percent:-10001;mso-top-percent:-10001;mso-position-horizontal:absolute;mso-position-horizontal-relative:char;mso-position-vertical:absolute;mso-position-vertical-relative:line;mso-left-percent:-10001;mso-top-percent:-10001;v-text-anchor:top" o:gfxdata="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" filled="f" stroked="f">
                 <o:lock v:ext="edit" aspectratio="t"/>
                 <w10:anchorlock/>
               </v:rect>
@@ -692,6 +682,13 @@
                                 <w:rFonts w:asciiTheme="minorHAnsi" w:hAnsiTheme="minorHAnsi" w:cstheme="minorHAnsi"/>
                                 <w:color w:val="FF0000"/>
                               </w:rPr>
+                              <w:t xml:space="preserve"> in 2022</w:t>
+                            </w:r>
+                            <w:r>
+                              <w:rPr>
+                                <w:rFonts w:asciiTheme="minorHAnsi" w:hAnsiTheme="minorHAnsi" w:cstheme="minorHAnsi"/>
+                                <w:color w:val="FF0000"/>
+                              </w:rPr>
                               <w:br/>
                               <w:t>About 2,500 total people have not finished the LP Ironman</w:t>
                             </w:r>
@@ -716,7 +713,7 @@
                 <v:stroke joinstyle="miter"/>
                 <v:path gradientshapeok="t" o:connecttype="rect"/>
               </v:shapetype>
-              <v:shape id="Text Box 4" o:spid="_x0000_s1026" type="#_x0000_t202" style="position:absolute;margin-left:273.45pt;margin-top:1pt;width:220.75pt;height:111.55pt;z-index:251672576;visibility:visible;mso-wrap-style:square;mso-wrap-distance-left:9pt;mso-wrap-distance-top:0;mso-wrap-distance-right:9pt;mso-wrap-distance-bottom:0;mso-position-horizontal:absolute;mso-position-horizontal-relative:text;mso-position-vertical:absolute;mso-position-vertical-relative:text;v-text-anchor:top" o:gfxdata="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" filled="f" stroked="f" strokeweight=".5pt">
+              <v:shape id="Text Box 4" o:spid="_x0000_s1026" type="#_x0000_t202" style="position:absolute;margin-left:273.45pt;margin-top:1pt;width:220.75pt;height:111.55pt;z-index:251672576;visibility:visible;mso-wrap-style:square;mso-wrap-distance-left:9pt;mso-wrap-distance-top:0;mso-wrap-distance-right:9pt;mso-wrap-distance-bottom:0;mso-position-horizontal:absolute;mso-position-horizontal-relative:text;mso-position-vertical:absolute;mso-position-vertical-relative:text;v-text-anchor:top" o:gfxdata="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" filled="f" stroked="f" strokeweight=".5pt">
                 <v:textbox>
                   <w:txbxContent>
                     <w:p>
@@ -747,6 +744,13 @@
                           <w:color w:val="FF0000"/>
                         </w:rPr>
                         <w:t>Most people who participate in the Ironman are finishers</w:t>
+                      </w:r>
+                      <w:r>
+                        <w:rPr>
+                          <w:rFonts w:asciiTheme="minorHAnsi" w:hAnsiTheme="minorHAnsi" w:cstheme="minorHAnsi"/>
+                          <w:color w:val="FF0000"/>
+                        </w:rPr>
+                        <w:t xml:space="preserve"> in 2022</w:t>
                       </w:r>
                       <w:r>
                         <w:rPr>
@@ -853,8 +857,24 @@
                                 <w:color w:val="FF0000"/>
                               </w:rPr>
                               <w:br/>
-                              <w:t>There are not many participants about 60</w:t>
+                              <w:t>There are not many participants abo</w:t>
                             </w:r>
+                            <w:r>
+                              <w:rPr>
+                                <w:rFonts w:asciiTheme="minorHAnsi" w:hAnsiTheme="minorHAnsi" w:cstheme="minorHAnsi"/>
+                                <w:color w:val="FF0000"/>
+                              </w:rPr>
+                              <w:t xml:space="preserve">ve </w:t>
+                            </w:r>
+                            <w:proofErr w:type="gramStart"/>
+                            <w:r>
+                              <w:rPr>
+                                <w:rFonts w:asciiTheme="minorHAnsi" w:hAnsiTheme="minorHAnsi" w:cstheme="minorHAnsi"/>
+                                <w:color w:val="FF0000"/>
+                              </w:rPr>
+                              <w:t>55</w:t>
+                            </w:r>
+                            <w:proofErr w:type="gramEnd"/>
                           </w:p>
                         </w:txbxContent>
                       </wps:txbx>
@@ -872,7 +892,7 @@
           </mc:Choice>
           <mc:Fallback>
             <w:pict>
-              <v:shape w14:anchorId="7E900363" id="Text Box 3" o:spid="_x0000_s1027" type="#_x0000_t202" style="position:absolute;margin-left:11.45pt;margin-top:.55pt;width:220.75pt;height:111.55pt;z-index:251657216;visibility:visible;mso-wrap-style:square;mso-wrap-distance-left:9pt;mso-wrap-distance-top:0;mso-wrap-distance-right:9pt;mso-wrap-distance-bottom:0;mso-position-horizontal:absolute;mso-position-horizontal-relative:text;mso-position-vertical:absolute;mso-position-vertical-relative:text;v-text-anchor:top" o:gfxdata="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" filled="f" stroked="f" strokeweight=".5pt">
+              <v:shape w14:anchorId="7E900363" id="Text Box 3" o:spid="_x0000_s1027" type="#_x0000_t202" style="position:absolute;margin-left:11.45pt;margin-top:.55pt;width:220.75pt;height:111.55pt;z-index:251657216;visibility:visible;mso-wrap-style:square;mso-wrap-distance-left:9pt;mso-wrap-distance-top:0;mso-wrap-distance-right:9pt;mso-wrap-distance-bottom:0;mso-position-horizontal:absolute;mso-position-horizontal-relative:text;mso-position-vertical:absolute;mso-position-vertical-relative:text;v-text-anchor:top" o:gfxdata="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" filled="f" stroked="f" strokeweight=".5pt">
                 <v:textbox>
                   <w:txbxContent>
                     <w:p>
@@ -924,8 +944,24 @@
                           <w:color w:val="FF0000"/>
                         </w:rPr>
                         <w:br/>
-                        <w:t>There are not many participants about 60</w:t>
+                        <w:t>There are not many participants abo</w:t>
                       </w:r>
+                      <w:r>
+                        <w:rPr>
+                          <w:rFonts w:asciiTheme="minorHAnsi" w:hAnsiTheme="minorHAnsi" w:cstheme="minorHAnsi"/>
+                          <w:color w:val="FF0000"/>
+                        </w:rPr>
+                        <w:t xml:space="preserve">ve </w:t>
+                      </w:r>
+                      <w:proofErr w:type="gramStart"/>
+                      <w:r>
+                        <w:rPr>
+                          <w:rFonts w:asciiTheme="minorHAnsi" w:hAnsiTheme="minorHAnsi" w:cstheme="minorHAnsi"/>
+                          <w:color w:val="FF0000"/>
+                        </w:rPr>
+                        <w:t>55</w:t>
+                      </w:r>
+                      <w:proofErr w:type="gramEnd"/>
                     </w:p>
                   </w:txbxContent>
                 </v:textbox>

</xml_diff>